<commit_message>
Decoupling of business objects
</commit_message>
<xml_diff>
--- a/TabWord2Latex/debugdata/table.docx
+++ b/TabWord2Latex/debugdata/table.docx
@@ -10,18 +10,37 @@
         <w:rPr>
           <w:sz w:val="28"/>
           <w:szCs w:val="28"/>
-          <w:lang w:val="en-US"/>
         </w:rPr>
       </w:pPr>
-      <w:bookmarkStart w:id="0" w:name="_GoBack"/>
-      <w:bookmarkEnd w:id="0"/>
       <w:r>
         <w:rPr>
           <w:sz w:val="28"/>
           <w:szCs w:val="28"/>
           <w:lang w:val="en-US"/>
         </w:rPr>
-        <w:t>Some text.</w:t>
+        <w:t>Some</w:t>
+      </w:r>
+      <w:r>
+        <w:rPr>
+          <w:sz w:val="28"/>
+          <w:szCs w:val="28"/>
+        </w:rPr>
+        <w:t xml:space="preserve"> </w:t>
+      </w:r>
+      <w:r>
+        <w:rPr>
+          <w:sz w:val="28"/>
+          <w:szCs w:val="28"/>
+          <w:lang w:val="en-US"/>
+        </w:rPr>
+        <w:t>text</w:t>
+      </w:r>
+      <w:r>
+        <w:rPr>
+          <w:sz w:val="28"/>
+          <w:szCs w:val="28"/>
+        </w:rPr>
+        <w:t>.</w:t>
       </w:r>
     </w:p>
     <w:p>
@@ -82,32 +101,31 @@
           <w:tcPr>
             <w:tcW w:w="2401" w:type="dxa"/>
             <w:vMerge w:val="restart"/>
-          </w:tcPr>
-          <w:p>
-            <w:pPr>
-              <w:spacing w:line="360" w:lineRule="auto"/>
-              <w:jc w:val="center"/>
-              <w:rPr>
-                <w:sz w:val="28"/>
-                <w:szCs w:val="28"/>
-              </w:rPr>
-            </w:pPr>
-          </w:p>
-          <w:p>
-            <w:pPr>
-              <w:spacing w:line="360" w:lineRule="auto"/>
-              <w:jc w:val="center"/>
-              <w:rPr>
-                <w:sz w:val="28"/>
-                <w:szCs w:val="28"/>
-              </w:rPr>
-            </w:pPr>
-            <w:r>
-              <w:rPr>
-                <w:sz w:val="28"/>
-                <w:szCs w:val="28"/>
-              </w:rPr>
-              <w:t>Функциональные характеристики</w:t>
+            <w:vAlign w:val="center"/>
+          </w:tcPr>
+          <w:p>
+            <w:pPr>
+              <w:spacing w:line="360" w:lineRule="auto"/>
+              <w:rPr>
+                <w:sz w:val="28"/>
+                <w:szCs w:val="28"/>
+              </w:rPr>
+            </w:pPr>
+            <w:r>
+              <w:rPr>
+                <w:sz w:val="28"/>
+                <w:szCs w:val="28"/>
+              </w:rPr>
+              <w:t>Функциональные характе</w:t>
+            </w:r>
+            <w:bookmarkStart w:id="0" w:name="_GoBack"/>
+            <w:bookmarkEnd w:id="0"/>
+            <w:r>
+              <w:rPr>
+                <w:sz w:val="28"/>
+                <w:szCs w:val="28"/>
+              </w:rPr>
+              <w:t>ристики</w:t>
             </w:r>
           </w:p>
         </w:tc>
@@ -115,17 +133,8 @@
           <w:tcPr>
             <w:tcW w:w="1559" w:type="dxa"/>
             <w:vMerge w:val="restart"/>
-          </w:tcPr>
-          <w:p>
-            <w:pPr>
-              <w:spacing w:line="360" w:lineRule="auto"/>
-              <w:jc w:val="center"/>
-              <w:rPr>
-                <w:sz w:val="28"/>
-                <w:szCs w:val="28"/>
-              </w:rPr>
-            </w:pPr>
-          </w:p>
+            <w:vAlign w:val="center"/>
+          </w:tcPr>
           <w:p>
             <w:pPr>
               <w:spacing w:line="360" w:lineRule="auto"/>
@@ -148,6 +157,7 @@
           <w:tcPr>
             <w:tcW w:w="2880" w:type="dxa"/>
             <w:gridSpan w:val="2"/>
+            <w:vAlign w:val="center"/>
           </w:tcPr>
           <w:p>
             <w:pPr>
@@ -171,17 +181,8 @@
           <w:tcPr>
             <w:tcW w:w="2160" w:type="dxa"/>
             <w:vMerge w:val="restart"/>
-          </w:tcPr>
-          <w:p>
-            <w:pPr>
-              <w:spacing w:line="360" w:lineRule="auto"/>
-              <w:jc w:val="center"/>
-              <w:rPr>
-                <w:sz w:val="28"/>
-                <w:szCs w:val="28"/>
-              </w:rPr>
-            </w:pPr>
-          </w:p>
+            <w:vAlign w:val="center"/>
+          </w:tcPr>
           <w:p>
             <w:pPr>
               <w:spacing w:line="360" w:lineRule="auto"/>
@@ -206,11 +207,11 @@
           <w:tcPr>
             <w:tcW w:w="2401" w:type="dxa"/>
             <w:vMerge/>
-          </w:tcPr>
-          <w:p>
-            <w:pPr>
-              <w:spacing w:line="360" w:lineRule="auto"/>
-              <w:jc w:val="center"/>
+            <w:vAlign w:val="center"/>
+          </w:tcPr>
+          <w:p>
+            <w:pPr>
+              <w:spacing w:line="360" w:lineRule="auto"/>
               <w:rPr>
                 <w:sz w:val="28"/>
                 <w:szCs w:val="28"/>
@@ -223,6 +224,7 @@
           <w:tcPr>
             <w:tcW w:w="1559" w:type="dxa"/>
             <w:vMerge/>
+            <w:vAlign w:val="center"/>
           </w:tcPr>
           <w:p>
             <w:pPr>
@@ -262,6 +264,7 @@
         <w:tc>
           <w:tcPr>
             <w:tcW w:w="1440" w:type="dxa"/>
+            <w:vAlign w:val="center"/>
           </w:tcPr>
           <w:p>
             <w:pPr>
@@ -285,6 +288,7 @@
           <w:tcPr>
             <w:tcW w:w="2160" w:type="dxa"/>
             <w:vMerge/>
+            <w:vAlign w:val="center"/>
           </w:tcPr>
           <w:p>
             <w:pPr>
@@ -325,6 +329,7 @@
         <w:tc>
           <w:tcPr>
             <w:tcW w:w="1559" w:type="dxa"/>
+            <w:vAlign w:val="center"/>
           </w:tcPr>
           <w:p>
             <w:pPr>
@@ -428,15 +433,6 @@
                 <w:szCs w:val="28"/>
               </w:rPr>
             </w:pPr>
-          </w:p>
-          <w:p>
-            <w:pPr>
-              <w:spacing w:line="360" w:lineRule="auto"/>
-              <w:rPr>
-                <w:sz w:val="28"/>
-                <w:szCs w:val="28"/>
-              </w:rPr>
-            </w:pPr>
             <w:r>
               <w:rPr>
                 <w:sz w:val="28"/>
@@ -449,6 +445,7 @@
         <w:tc>
           <w:tcPr>
             <w:tcW w:w="1559" w:type="dxa"/>
+            <w:vAlign w:val="center"/>
           </w:tcPr>
           <w:p>
             <w:pPr>
@@ -681,6 +678,7 @@
         <w:tc>
           <w:tcPr>
             <w:tcW w:w="1559" w:type="dxa"/>
+            <w:vAlign w:val="center"/>
           </w:tcPr>
           <w:p>
             <w:pPr>
@@ -791,15 +789,6 @@
                 <w:szCs w:val="28"/>
               </w:rPr>
             </w:pPr>
-          </w:p>
-          <w:p>
-            <w:pPr>
-              <w:spacing w:line="360" w:lineRule="auto"/>
-              <w:rPr>
-                <w:sz w:val="28"/>
-                <w:szCs w:val="28"/>
-              </w:rPr>
-            </w:pPr>
             <w:r>
               <w:rPr>
                 <w:sz w:val="28"/>
@@ -812,6 +801,7 @@
         <w:tc>
           <w:tcPr>
             <w:tcW w:w="1559" w:type="dxa"/>
+            <w:vAlign w:val="center"/>
           </w:tcPr>
           <w:p>
             <w:pPr>

</xml_diff>

<commit_message>
Table cell properties refactoring
</commit_message>
<xml_diff>
--- a/TabWord2Latex/debugdata/table.docx
+++ b/TabWord2Latex/debugdata/table.docx
@@ -116,17 +116,27 @@
                 <w:sz w:val="28"/>
                 <w:szCs w:val="28"/>
               </w:rPr>
-              <w:t>Функциональные характе</w:t>
+              <w:t>Функциональные характеристики</w:t>
+            </w:r>
+          </w:p>
+          <w:p>
+            <w:pPr>
+              <w:spacing w:line="360" w:lineRule="auto"/>
+              <w:jc w:val="right"/>
+              <w:rPr>
+                <w:sz w:val="28"/>
+                <w:szCs w:val="28"/>
+              </w:rPr>
+            </w:pPr>
+            <w:r>
+              <w:rPr>
+                <w:sz w:val="28"/>
+                <w:szCs w:val="28"/>
+              </w:rPr>
+              <w:t>Название</w:t>
             </w:r>
             <w:bookmarkStart w:id="0" w:name="_GoBack"/>
             <w:bookmarkEnd w:id="0"/>
-            <w:r>
-              <w:rPr>
-                <w:sz w:val="28"/>
-                <w:szCs w:val="28"/>
-              </w:rPr>
-              <w:t>ристики</w:t>
-            </w:r>
           </w:p>
         </w:tc>
         <w:tc>

</xml_diff>

<commit_message>
Justification parsing (for first paragraph in cell); additional null checking
</commit_message>
<xml_diff>
--- a/TabWord2Latex/debugdata/table.docx
+++ b/TabWord2Latex/debugdata/table.docx
@@ -117,23 +117,6 @@
                 <w:szCs w:val="28"/>
               </w:rPr>
               <w:t>Функциональные характеристики</w:t>
-            </w:r>
-          </w:p>
-          <w:p>
-            <w:pPr>
-              <w:spacing w:line="360" w:lineRule="auto"/>
-              <w:jc w:val="right"/>
-              <w:rPr>
-                <w:sz w:val="28"/>
-                <w:szCs w:val="28"/>
-              </w:rPr>
-            </w:pPr>
-            <w:r>
-              <w:rPr>
-                <w:sz w:val="28"/>
-                <w:szCs w:val="28"/>
-              </w:rPr>
-              <w:t>Название</w:t>
             </w:r>
             <w:bookmarkStart w:id="0" w:name="_GoBack"/>
             <w:bookmarkEnd w:id="0"/>

</xml_diff>

<commit_message>
Horizontal lines (with merge)
</commit_message>
<xml_diff>
--- a/TabWord2Latex/debugdata/table.docx
+++ b/TabWord2Latex/debugdata/table.docx
@@ -99,50 +99,28 @@
       <w:tr>
         <w:tc>
           <w:tcPr>
-            <w:tcW w:w="2401" w:type="dxa"/>
+            <w:tcW w:w="3960" w:type="dxa"/>
+            <w:gridSpan w:val="2"/>
             <w:vMerge w:val="restart"/>
             <w:vAlign w:val="center"/>
           </w:tcPr>
           <w:p>
             <w:pPr>
               <w:spacing w:line="360" w:lineRule="auto"/>
-              <w:rPr>
-                <w:sz w:val="28"/>
-                <w:szCs w:val="28"/>
-              </w:rPr>
-            </w:pPr>
-            <w:r>
-              <w:rPr>
-                <w:sz w:val="28"/>
-                <w:szCs w:val="28"/>
-              </w:rPr>
-              <w:t>Функциональные характеристики</w:t>
-            </w:r>
+              <w:jc w:val="center"/>
+              <w:rPr>
+                <w:sz w:val="28"/>
+                <w:szCs w:val="28"/>
+              </w:rPr>
+            </w:pPr>
             <w:bookmarkStart w:id="0" w:name="_GoBack"/>
             <w:bookmarkEnd w:id="0"/>
-          </w:p>
-        </w:tc>
-        <w:tc>
-          <w:tcPr>
-            <w:tcW w:w="1559" w:type="dxa"/>
-            <w:vMerge w:val="restart"/>
-            <w:vAlign w:val="center"/>
-          </w:tcPr>
-          <w:p>
-            <w:pPr>
-              <w:spacing w:line="360" w:lineRule="auto"/>
-              <w:jc w:val="center"/>
-              <w:rPr>
-                <w:sz w:val="28"/>
-                <w:szCs w:val="28"/>
-              </w:rPr>
-            </w:pPr>
-            <w:r>
-              <w:rPr>
-                <w:sz w:val="28"/>
-                <w:szCs w:val="28"/>
-              </w:rPr>
-              <w:t>Единица измерения</w:t>
+            <w:r>
+              <w:rPr>
+                <w:sz w:val="28"/>
+                <w:szCs w:val="28"/>
+              </w:rPr>
+              <w:t>Функциональные характеристики</w:t>
             </w:r>
           </w:p>
         </w:tc>
@@ -198,24 +176,8 @@
       <w:tr>
         <w:tc>
           <w:tcPr>
-            <w:tcW w:w="2401" w:type="dxa"/>
-            <w:vMerge/>
-            <w:vAlign w:val="center"/>
-          </w:tcPr>
-          <w:p>
-            <w:pPr>
-              <w:spacing w:line="360" w:lineRule="auto"/>
-              <w:rPr>
-                <w:sz w:val="28"/>
-                <w:szCs w:val="28"/>
-                <w:lang w:val="en-US"/>
-              </w:rPr>
-            </w:pPr>
-          </w:p>
-        </w:tc>
-        <w:tc>
-          <w:tcPr>
-            <w:tcW w:w="1559" w:type="dxa"/>
+            <w:tcW w:w="3960" w:type="dxa"/>
+            <w:gridSpan w:val="2"/>
             <w:vMerge/>
             <w:vAlign w:val="center"/>
           </w:tcPr>
@@ -305,6 +267,7 @@
           <w:p>
             <w:pPr>
               <w:spacing w:line="360" w:lineRule="auto"/>
+              <w:jc w:val="center"/>
               <w:rPr>
                 <w:sz w:val="28"/>
                 <w:szCs w:val="28"/>
@@ -421,6 +384,7 @@
           <w:p>
             <w:pPr>
               <w:spacing w:line="360" w:lineRule="auto"/>
+              <w:jc w:val="center"/>
               <w:rPr>
                 <w:sz w:val="28"/>
                 <w:szCs w:val="28"/>
@@ -537,6 +501,7 @@
           <w:p>
             <w:pPr>
               <w:spacing w:line="360" w:lineRule="auto"/>
+              <w:jc w:val="center"/>
               <w:rPr>
                 <w:sz w:val="28"/>
                 <w:szCs w:val="28"/>
@@ -654,6 +619,7 @@
           <w:p>
             <w:pPr>
               <w:spacing w:line="360" w:lineRule="auto"/>
+              <w:jc w:val="center"/>
               <w:rPr>
                 <w:sz w:val="28"/>
                 <w:szCs w:val="28"/>
@@ -777,6 +743,7 @@
           <w:p>
             <w:pPr>
               <w:spacing w:line="360" w:lineRule="auto"/>
+              <w:jc w:val="center"/>
               <w:rPr>
                 <w:sz w:val="28"/>
                 <w:szCs w:val="28"/>

</xml_diff>

<commit_message>
Vertical line in first multicolumn cell
</commit_message>
<xml_diff>
--- a/TabWord2Latex/debugdata/table.docx
+++ b/TabWord2Latex/debugdata/table.docx
@@ -99,8 +99,7 @@
       <w:tr>
         <w:tc>
           <w:tcPr>
-            <w:tcW w:w="3960" w:type="dxa"/>
-            <w:gridSpan w:val="2"/>
+            <w:tcW w:w="2401" w:type="dxa"/>
             <w:vMerge w:val="restart"/>
             <w:vAlign w:val="center"/>
           </w:tcPr>
@@ -113,6 +112,13 @@
                 <w:szCs w:val="28"/>
               </w:rPr>
             </w:pPr>
+            <w:r>
+              <w:rPr>
+                <w:sz w:val="28"/>
+                <w:szCs w:val="28"/>
+              </w:rPr>
+              <w:t>Функциональные характер</w:t>
+            </w:r>
             <w:bookmarkStart w:id="0" w:name="_GoBack"/>
             <w:bookmarkEnd w:id="0"/>
             <w:r>
@@ -120,7 +126,31 @@
                 <w:sz w:val="28"/>
                 <w:szCs w:val="28"/>
               </w:rPr>
-              <w:t>Функциональные характеристики</w:t>
+              <w:t>истики</w:t>
+            </w:r>
+          </w:p>
+        </w:tc>
+        <w:tc>
+          <w:tcPr>
+            <w:tcW w:w="1559" w:type="dxa"/>
+            <w:vMerge w:val="restart"/>
+            <w:vAlign w:val="center"/>
+          </w:tcPr>
+          <w:p>
+            <w:pPr>
+              <w:spacing w:line="360" w:lineRule="auto"/>
+              <w:jc w:val="center"/>
+              <w:rPr>
+                <w:sz w:val="28"/>
+                <w:szCs w:val="28"/>
+              </w:rPr>
+            </w:pPr>
+            <w:r>
+              <w:rPr>
+                <w:sz w:val="28"/>
+                <w:szCs w:val="28"/>
+              </w:rPr>
+              <w:t>Единица измерения</w:t>
             </w:r>
           </w:p>
         </w:tc>
@@ -176,8 +206,25 @@
       <w:tr>
         <w:tc>
           <w:tcPr>
-            <w:tcW w:w="3960" w:type="dxa"/>
-            <w:gridSpan w:val="2"/>
+            <w:tcW w:w="2401" w:type="dxa"/>
+            <w:vMerge/>
+            <w:vAlign w:val="center"/>
+          </w:tcPr>
+          <w:p>
+            <w:pPr>
+              <w:spacing w:line="360" w:lineRule="auto"/>
+              <w:jc w:val="center"/>
+              <w:rPr>
+                <w:sz w:val="28"/>
+                <w:szCs w:val="28"/>
+                <w:lang w:val="en-US"/>
+              </w:rPr>
+            </w:pPr>
+          </w:p>
+        </w:tc>
+        <w:tc>
+          <w:tcPr>
+            <w:tcW w:w="1559" w:type="dxa"/>
             <w:vMerge/>
             <w:vAlign w:val="center"/>
           </w:tcPr>

</xml_diff>

<commit_message>
Horizontal and vertical simultaneous support
</commit_message>
<xml_diff>
--- a/TabWord2Latex/debugdata/table.docx
+++ b/TabWord2Latex/debugdata/table.docx
@@ -99,7 +99,8 @@
       <w:tr>
         <w:tc>
           <w:tcPr>
-            <w:tcW w:w="2401" w:type="dxa"/>
+            <w:tcW w:w="3960" w:type="dxa"/>
+            <w:gridSpan w:val="2"/>
             <w:vMerge w:val="restart"/>
             <w:vAlign w:val="center"/>
           </w:tcPr>
@@ -112,13 +113,6 @@
                 <w:szCs w:val="28"/>
               </w:rPr>
             </w:pPr>
-            <w:r>
-              <w:rPr>
-                <w:sz w:val="28"/>
-                <w:szCs w:val="28"/>
-              </w:rPr>
-              <w:t>Функциональные характер</w:t>
-            </w:r>
             <w:bookmarkStart w:id="0" w:name="_GoBack"/>
             <w:bookmarkEnd w:id="0"/>
             <w:r>
@@ -126,31 +120,7 @@
                 <w:sz w:val="28"/>
                 <w:szCs w:val="28"/>
               </w:rPr>
-              <w:t>истики</w:t>
-            </w:r>
-          </w:p>
-        </w:tc>
-        <w:tc>
-          <w:tcPr>
-            <w:tcW w:w="1559" w:type="dxa"/>
-            <w:vMerge w:val="restart"/>
-            <w:vAlign w:val="center"/>
-          </w:tcPr>
-          <w:p>
-            <w:pPr>
-              <w:spacing w:line="360" w:lineRule="auto"/>
-              <w:jc w:val="center"/>
-              <w:rPr>
-                <w:sz w:val="28"/>
-                <w:szCs w:val="28"/>
-              </w:rPr>
-            </w:pPr>
-            <w:r>
-              <w:rPr>
-                <w:sz w:val="28"/>
-                <w:szCs w:val="28"/>
-              </w:rPr>
-              <w:t>Единица измерения</w:t>
+              <w:t>Функциональные характеристики</w:t>
             </w:r>
           </w:p>
         </w:tc>
@@ -206,25 +176,8 @@
       <w:tr>
         <w:tc>
           <w:tcPr>
-            <w:tcW w:w="2401" w:type="dxa"/>
-            <w:vMerge/>
-            <w:vAlign w:val="center"/>
-          </w:tcPr>
-          <w:p>
-            <w:pPr>
-              <w:spacing w:line="360" w:lineRule="auto"/>
-              <w:jc w:val="center"/>
-              <w:rPr>
-                <w:sz w:val="28"/>
-                <w:szCs w:val="28"/>
-                <w:lang w:val="en-US"/>
-              </w:rPr>
-            </w:pPr>
-          </w:p>
-        </w:tc>
-        <w:tc>
-          <w:tcPr>
-            <w:tcW w:w="1559" w:type="dxa"/>
+            <w:tcW w:w="3960" w:type="dxa"/>
+            <w:gridSpan w:val="2"/>
             <w:vMerge/>
             <w:vAlign w:val="center"/>
           </w:tcPr>

</xml_diff>

<commit_message>
Several bug fixes in BuildTableCell and CalculateSpan
</commit_message>
<xml_diff>
--- a/TabWord2Latex/debugdata/table.docx
+++ b/TabWord2Latex/debugdata/table.docx
@@ -113,8 +113,6 @@
                 <w:szCs w:val="28"/>
               </w:rPr>
             </w:pPr>
-            <w:bookmarkStart w:id="0" w:name="_GoBack"/>
-            <w:bookmarkEnd w:id="0"/>
             <w:r>
               <w:rPr>
                 <w:sz w:val="28"/>
@@ -261,48 +259,20 @@
       <w:tr>
         <w:tc>
           <w:tcPr>
-            <w:tcW w:w="2401" w:type="dxa"/>
-            <w:vAlign w:val="center"/>
-          </w:tcPr>
-          <w:p>
-            <w:pPr>
-              <w:spacing w:line="360" w:lineRule="auto"/>
-              <w:jc w:val="center"/>
-              <w:rPr>
-                <w:sz w:val="28"/>
-                <w:szCs w:val="28"/>
-              </w:rPr>
-            </w:pPr>
-            <w:r>
-              <w:rPr>
-                <w:sz w:val="28"/>
-                <w:szCs w:val="28"/>
-              </w:rPr>
-              <w:t>Простота использования</w:t>
-            </w:r>
-          </w:p>
-        </w:tc>
-        <w:tc>
-          <w:tcPr>
-            <w:tcW w:w="1559" w:type="dxa"/>
-            <w:vAlign w:val="center"/>
-          </w:tcPr>
-          <w:p>
-            <w:pPr>
-              <w:spacing w:line="360" w:lineRule="auto"/>
-              <w:jc w:val="center"/>
-              <w:rPr>
-                <w:sz w:val="28"/>
-                <w:szCs w:val="28"/>
-              </w:rPr>
-            </w:pPr>
-            <w:r>
-              <w:rPr>
-                <w:sz w:val="28"/>
-                <w:szCs w:val="28"/>
-              </w:rPr>
-              <w:t>По 10-бальной шкале</w:t>
-            </w:r>
+            <w:tcW w:w="3960" w:type="dxa"/>
+            <w:gridSpan w:val="2"/>
+            <w:vMerge/>
+            <w:vAlign w:val="center"/>
+          </w:tcPr>
+          <w:p>
+            <w:pPr>
+              <w:spacing w:line="360" w:lineRule="auto"/>
+              <w:jc w:val="center"/>
+              <w:rPr>
+                <w:sz w:val="28"/>
+                <w:szCs w:val="28"/>
+              </w:rPr>
+            </w:pPr>
           </w:p>
         </w:tc>
         <w:tc>
@@ -466,6 +436,8 @@
               </w:rPr>
               <w:t>10</w:t>
             </w:r>
+            <w:bookmarkStart w:id="0" w:name="_GoBack"/>
+            <w:bookmarkEnd w:id="0"/>
           </w:p>
         </w:tc>
         <w:tc>
@@ -541,7 +513,9 @@
         </w:tc>
         <w:tc>
           <w:tcPr>
-            <w:tcW w:w="1440" w:type="dxa"/>
+            <w:tcW w:w="5040" w:type="dxa"/>
+            <w:gridSpan w:val="3"/>
+            <w:vMerge w:val="restart"/>
             <w:vAlign w:val="center"/>
           </w:tcPr>
           <w:p>
@@ -559,53 +533,6 @@
                 <w:szCs w:val="28"/>
               </w:rPr>
               <w:t>3</w:t>
-            </w:r>
-          </w:p>
-        </w:tc>
-        <w:tc>
-          <w:tcPr>
-            <w:tcW w:w="1440" w:type="dxa"/>
-            <w:vAlign w:val="center"/>
-          </w:tcPr>
-          <w:p>
-            <w:pPr>
-              <w:spacing w:line="360" w:lineRule="auto"/>
-              <w:jc w:val="center"/>
-              <w:rPr>
-                <w:sz w:val="28"/>
-                <w:szCs w:val="28"/>
-                <w:lang w:val="en-US"/>
-              </w:rPr>
-            </w:pPr>
-            <w:r>
-              <w:rPr>
-                <w:sz w:val="28"/>
-                <w:szCs w:val="28"/>
-              </w:rPr>
-              <w:t>10</w:t>
-            </w:r>
-          </w:p>
-        </w:tc>
-        <w:tc>
-          <w:tcPr>
-            <w:tcW w:w="2160" w:type="dxa"/>
-            <w:vAlign w:val="center"/>
-          </w:tcPr>
-          <w:p>
-            <w:pPr>
-              <w:spacing w:line="360" w:lineRule="auto"/>
-              <w:jc w:val="center"/>
-              <w:rPr>
-                <w:sz w:val="28"/>
-                <w:szCs w:val="28"/>
-              </w:rPr>
-            </w:pPr>
-            <w:r>
-              <w:rPr>
-                <w:sz w:val="28"/>
-                <w:szCs w:val="28"/>
-              </w:rPr>
-              <w:t>0.15</w:t>
             </w:r>
           </w:p>
         </w:tc>
@@ -659,78 +586,20 @@
         </w:tc>
         <w:tc>
           <w:tcPr>
-            <w:tcW w:w="1440" w:type="dxa"/>
-            <w:vAlign w:val="center"/>
-          </w:tcPr>
-          <w:p>
-            <w:pPr>
-              <w:spacing w:line="360" w:lineRule="auto"/>
-              <w:jc w:val="center"/>
-              <w:rPr>
-                <w:sz w:val="28"/>
-                <w:szCs w:val="28"/>
-              </w:rPr>
-            </w:pPr>
-            <w:r>
-              <w:rPr>
-                <w:sz w:val="28"/>
-                <w:szCs w:val="28"/>
-              </w:rPr>
-              <w:t>8</w:t>
-            </w:r>
-          </w:p>
-        </w:tc>
-        <w:tc>
-          <w:tcPr>
-            <w:tcW w:w="1440" w:type="dxa"/>
-            <w:vAlign w:val="center"/>
-          </w:tcPr>
-          <w:p>
-            <w:pPr>
-              <w:spacing w:line="360" w:lineRule="auto"/>
-              <w:jc w:val="center"/>
-              <w:rPr>
-                <w:sz w:val="28"/>
-                <w:szCs w:val="28"/>
-              </w:rPr>
-            </w:pPr>
-            <w:r>
-              <w:rPr>
-                <w:sz w:val="28"/>
-                <w:szCs w:val="28"/>
-              </w:rPr>
-              <w:t>8</w:t>
-            </w:r>
-          </w:p>
-        </w:tc>
-        <w:tc>
-          <w:tcPr>
-            <w:tcW w:w="2160" w:type="dxa"/>
-            <w:vAlign w:val="center"/>
-          </w:tcPr>
-          <w:p>
-            <w:pPr>
-              <w:spacing w:line="360" w:lineRule="auto"/>
-              <w:jc w:val="center"/>
-              <w:rPr>
-                <w:sz w:val="28"/>
-                <w:szCs w:val="28"/>
-              </w:rPr>
-            </w:pPr>
-            <w:r>
-              <w:rPr>
-                <w:sz w:val="28"/>
-                <w:szCs w:val="28"/>
-              </w:rPr>
-              <w:t>0.</w:t>
-            </w:r>
-            <w:r>
-              <w:rPr>
-                <w:sz w:val="28"/>
-                <w:szCs w:val="28"/>
-              </w:rPr>
-              <w:t>2</w:t>
-            </w:r>
+            <w:tcW w:w="5040" w:type="dxa"/>
+            <w:gridSpan w:val="3"/>
+            <w:vMerge/>
+            <w:vAlign w:val="center"/>
+          </w:tcPr>
+          <w:p>
+            <w:pPr>
+              <w:spacing w:line="360" w:lineRule="auto"/>
+              <w:jc w:val="center"/>
+              <w:rPr>
+                <w:sz w:val="28"/>
+                <w:szCs w:val="28"/>
+              </w:rPr>
+            </w:pPr>
           </w:p>
         </w:tc>
       </w:tr>

</xml_diff>